<commit_message>
adding in classfication report
</commit_message>
<xml_diff>
--- a/Result/Result.docx
+++ b/Result/Result.docx
@@ -226,21 +226,29 @@
       </w:r>
     </w:p>
     <w:p>
-      <w:r>
-        <w:t>Unigram&amp;</w:t>
-      </w:r>
-      <w:bookmarkStart w:id="0" w:name="_GoBack"/>
-      <w:bookmarkEnd w:id="0"/>
-      <w:r>
-        <w:t xml:space="preserve">bigram: </w:t>
-      </w:r>
       <w:proofErr w:type="spellStart"/>
       <w:r>
-        <w:t>ngram_range</w:t>
+        <w:t>Unigram&amp;bigram</w:t>
       </w:r>
       <w:proofErr w:type="spellEnd"/>
       <w:r>
-        <w:t>(1,2)</w:t>
+        <w:t xml:space="preserve">: </w:t>
+      </w:r>
+      <w:proofErr w:type="spellStart"/>
+      <w:r>
+        <w:t>ngram_</w:t>
+      </w:r>
+      <w:proofErr w:type="gramStart"/>
+      <w:r>
+        <w:t>range</w:t>
+      </w:r>
+      <w:proofErr w:type="spellEnd"/>
+      <w:r>
+        <w:t>(</w:t>
+      </w:r>
+      <w:proofErr w:type="gramEnd"/>
+      <w:r>
+        <w:t>1,2)</w:t>
       </w:r>
     </w:p>
     <w:p>
@@ -470,7 +478,279 @@
         </w:pBdr>
       </w:pPr>
     </w:p>
+    <w:p>
+      <w:r>
+        <w:t xml:space="preserve">Unigram bigram trigram </w:t>
+      </w:r>
+      <w:proofErr w:type="spellStart"/>
+      <w:proofErr w:type="gramStart"/>
+      <w:r>
+        <w:t>ngram</w:t>
+      </w:r>
+      <w:proofErr w:type="spellEnd"/>
+      <w:r>
+        <w:t xml:space="preserve"> :</w:t>
+      </w:r>
+      <w:proofErr w:type="gramEnd"/>
+      <w:r>
+        <w:t xml:space="preserve"> </w:t>
+      </w:r>
+      <w:proofErr w:type="spellStart"/>
+      <w:r>
+        <w:t>ngram</w:t>
+      </w:r>
+      <w:proofErr w:type="spellEnd"/>
+      <w:r>
+        <w:t>-range(1,3)</w:t>
+      </w:r>
+    </w:p>
+    <w:p>
+      <w:r>
+        <w:t>------------------------------------------------------------------------</w:t>
+      </w:r>
+    </w:p>
+    <w:p>
+      <w:r>
+        <w:t>logistic regression</w:t>
+      </w:r>
+    </w:p>
+    <w:p>
+      <w:r>
+        <w:t>Model Name: Logistic Regression-CV-TFIDF</w:t>
+      </w:r>
+    </w:p>
+    <w:p>
+      <w:r>
+        <w:t>Accuracy: 0.56353591160221</w:t>
+      </w:r>
+    </w:p>
+    <w:p>
+      <w:r>
+        <w:t>Precision score: 0.56353591160221</w:t>
+      </w:r>
+    </w:p>
+    <w:p>
+      <w:r>
+        <w:t>F1 score: 0.7208480565371024</w:t>
+      </w:r>
+    </w:p>
+    <w:p>
+      <w:r>
+        <w:t>Recall score: 1.0</w:t>
+      </w:r>
+    </w:p>
+    <w:p>
+      <w:r>
+        <w:t>------------------------------------------------------------------------</w:t>
+      </w:r>
+    </w:p>
+    <w:p>
+      <w:r>
+        <w:t xml:space="preserve">Naive Bayes </w:t>
+      </w:r>
+    </w:p>
+    <w:p>
+      <w:r>
+        <w:t xml:space="preserve">Model Name: </w:t>
+      </w:r>
+      <w:proofErr w:type="spellStart"/>
+      <w:r>
+        <w:t>MultinomialNB</w:t>
+      </w:r>
+      <w:proofErr w:type="spellEnd"/>
+      <w:r>
+        <w:t>-CV-TFIDF</w:t>
+      </w:r>
+    </w:p>
+    <w:p>
+      <w:r>
+        <w:t>Accuracy: 0.579321231254933</w:t>
+      </w:r>
+    </w:p>
+    <w:p>
+      <w:r>
+        <w:t>Precision score: 0.5730427764326069</w:t>
+      </w:r>
+    </w:p>
+    <w:p>
+      <w:r>
+        <w:t>F1 score: 0.7270865335381463</w:t>
+      </w:r>
+    </w:p>
+    <w:p>
+      <w:r>
+        <w:t>Recall score: 0.9943977591036415</w:t>
+      </w:r>
+    </w:p>
     <w:p/>
+    <w:p>
+      <w:r>
+        <w:t xml:space="preserve">Model Name: </w:t>
+      </w:r>
+      <w:proofErr w:type="spellStart"/>
+      <w:r>
+        <w:t>Comp</w:t>
+      </w:r>
+      <w:bookmarkStart w:id="0" w:name="_GoBack"/>
+      <w:bookmarkEnd w:id="0"/>
+      <w:r>
+        <w:t>lementNB</w:t>
+      </w:r>
+      <w:proofErr w:type="spellEnd"/>
+      <w:r>
+        <w:t>-CV-TFIDF</w:t>
+      </w:r>
+    </w:p>
+    <w:p>
+      <w:r>
+        <w:t>Accuracy: 0.6124704025256511</w:t>
+      </w:r>
+    </w:p>
+    <w:p>
+      <w:r>
+        <w:t>Precision score: 0.6046948356807512</w:t>
+      </w:r>
+    </w:p>
+    <w:p>
+      <w:r>
+        <w:t>F1 score: 0.7240022484541877</w:t>
+      </w:r>
+    </w:p>
+    <w:p>
+      <w:r>
+        <w:t>Recall score: 0.9019607843137255</w:t>
+      </w:r>
+    </w:p>
+    <w:p>
+      <w:r>
+        <w:t>------------------------------------------------------------------------</w:t>
+      </w:r>
+    </w:p>
+    <w:p>
+      <w:r>
+        <w:t>Support Vector Machine</w:t>
+      </w:r>
+    </w:p>
+    <w:p>
+      <w:r>
+        <w:lastRenderedPageBreak/>
+        <w:t>Model Name: SVM-CV-TFIDF</w:t>
+      </w:r>
+    </w:p>
+    <w:p>
+      <w:r>
+        <w:t>Accuracy: 0.6266771902131019</w:t>
+      </w:r>
+    </w:p>
+    <w:p>
+      <w:r>
+        <w:t>Precision score: 0.6467722289890377</w:t>
+      </w:r>
+    </w:p>
+    <w:p>
+      <w:r>
+        <w:t>F1 score: 0.6918566775244299</w:t>
+      </w:r>
+    </w:p>
+    <w:p>
+      <w:r>
+        <w:t>Recall score: 0.7436974789915967</w:t>
+      </w:r>
+    </w:p>
+    <w:p/>
+    <w:p>
+      <w:r>
+        <w:t>------------------------------------------------------------------------</w:t>
+      </w:r>
+    </w:p>
+    <w:p>
+      <w:r>
+        <w:t>Decision Tree</w:t>
+      </w:r>
+    </w:p>
+    <w:p>
+      <w:r>
+        <w:t>Model Name: DT-CV-TFIDF</w:t>
+      </w:r>
+    </w:p>
+    <w:p>
+      <w:r>
+        <w:t>Accuracy: 0.5714285714285714</w:t>
+      </w:r>
+    </w:p>
+    <w:p>
+      <w:r>
+        <w:t>Precision score: 0.5723962743437765</w:t>
+      </w:r>
+    </w:p>
+    <w:p>
+      <w:r>
+        <w:t>F1 score: 0.7134564643799473</w:t>
+      </w:r>
+    </w:p>
+    <w:p>
+      <w:r>
+        <w:t>Recall score: 0.9467787114845938</w:t>
+      </w:r>
+    </w:p>
+    <w:p>
+      <w:r>
+        <w:t>------------------------------------------------------------------------</w:t>
+      </w:r>
+    </w:p>
+    <w:p>
+      <w:r>
+        <w:t>Random Forest</w:t>
+      </w:r>
+    </w:p>
+    <w:p>
+      <w:r>
+        <w:t>Model Name: Random Forest</w:t>
+      </w:r>
+    </w:p>
+    <w:p>
+      <w:r>
+        <w:t>Accuracy: 0.6124704025256511</w:t>
+      </w:r>
+    </w:p>
+    <w:p>
+      <w:r>
+        <w:t>Precision score: 0.6420382165605095</w:t>
+      </w:r>
+    </w:p>
+    <w:p>
+      <w:r>
+        <w:t>F1 score: 0.6724482988659106</w:t>
+      </w:r>
+    </w:p>
+    <w:p>
+      <w:pPr>
+        <w:pBdr>
+          <w:bottom w:val="single" w:sz="6" w:space="1" w:color="auto"/>
+        </w:pBdr>
+      </w:pPr>
+      <w:r>
+        <w:t>Recall score: 0.7058823529411765</w:t>
+      </w:r>
+    </w:p>
+    <w:p>
+      <w:r>
+        <w:t>Only trigram-</w:t>
+      </w:r>
+      <w:proofErr w:type="spellStart"/>
+      <w:proofErr w:type="gramStart"/>
+      <w:r>
+        <w:t>ngram</w:t>
+      </w:r>
+      <w:proofErr w:type="spellEnd"/>
+      <w:r>
+        <w:t>(</w:t>
+      </w:r>
+      <w:proofErr w:type="gramEnd"/>
+      <w:r>
+        <w:t>3,3)</w:t>
+      </w:r>
+    </w:p>
     <w:sectPr>
       <w:pgSz w:w="12240" w:h="15840"/>
       <w:pgMar w:top="1985" w:right="1701" w:bottom="1701" w:left="1701" w:header="708" w:footer="708" w:gutter="0"/>

</xml_diff>